<commit_message>
split file into sections
</commit_message>
<xml_diff>
--- a/Word/manuscript_draft.docx
+++ b/Word/manuscript_draft.docx
@@ -2326,12 +2326,12 @@
           <w:p>
             <w:pPr>
               <w:rPr>
-                <w:lang w:val="en-US"/>
-              </w:rPr>
-            </w:pPr>
-            <w:r>
-              <w:rPr>
-                <w:lang w:val="en-US"/>
+                <w:lang w:val="de-DE"/>
+              </w:rPr>
+            </w:pPr>
+            <w:r>
+              <w:rPr>
+                <w:lang w:val="de-DE"/>
               </w:rPr>
               <w:t>medllama2:7b; openbiollm-llama-3:8b_q8_0</w:t>
             </w:r>

</xml_diff>

<commit_message>
corrections + added citations
</commit_message>
<xml_diff>
--- a/Word/manuscript_draft.docx
+++ b/Word/manuscript_draft.docx
@@ -236,21 +236,7 @@
         <w:rPr>
           <w:lang w:val="en-US"/>
         </w:rPr>
-        <w:t xml:space="preserve"> section provides concise bullet points that capture the main findings of each article. These served as </w:t>
-      </w:r>
-      <w:proofErr w:type="gramStart"/>
-      <w:r>
-        <w:rPr>
-          <w:lang w:val="en-US"/>
-        </w:rPr>
-        <w:t>the reference</w:t>
-      </w:r>
-      <w:proofErr w:type="gramEnd"/>
-      <w:r>
-        <w:rPr>
-          <w:lang w:val="en-US"/>
-        </w:rPr>
-        <w:t xml:space="preserve"> summaries in our evaluation, while the corresponding abstracts were used as input texts for the summarization.</w:t>
+        <w:t xml:space="preserve"> section provides concise bullet points that capture the main findings of each article. These served as the reference summaries in our evaluation, while the corresponding abstracts were used as input texts for the summarization.</w:t>
       </w:r>
     </w:p>
     <w:p>
@@ -1946,45 +1932,19 @@
         <w:rPr>
           <w:lang w:val="en-US"/>
         </w:rPr>
+        <w:t xml:space="preserve"> We also evaluated a range of widely used large language models</w:t>
+      </w:r>
+      <w:r>
+        <w:rPr>
+          <w:lang w:val="en-US"/>
+        </w:rPr>
         <w:t xml:space="preserve"> </w:t>
       </w:r>
       <w:r>
         <w:rPr>
           <w:lang w:val="en-US"/>
         </w:rPr>
-        <w:t>We also evaluated a range of widely used large language models</w:t>
-      </w:r>
-      <w:r>
-        <w:rPr>
-          <w:lang w:val="en-US"/>
-        </w:rPr>
-        <w:t xml:space="preserve"> </w:t>
-      </w:r>
-      <w:r>
-        <w:rPr>
-          <w:lang w:val="en-US"/>
-        </w:rPr>
-        <w:t xml:space="preserve">designed for broad </w:t>
-      </w:r>
-      <w:proofErr w:type="gramStart"/>
-      <w:r>
-        <w:rPr>
-          <w:lang w:val="en-US"/>
-        </w:rPr>
-        <w:t>application</w:t>
-      </w:r>
-      <w:proofErr w:type="gramEnd"/>
-      <w:r>
-        <w:rPr>
-          <w:lang w:val="en-US"/>
-        </w:rPr>
-        <w:t xml:space="preserve">. </w:t>
-      </w:r>
-      <w:r>
-        <w:rPr>
-          <w:lang w:val="en-US"/>
-        </w:rPr>
-        <w:t xml:space="preserve">This group includes models such as Gemma, Granite, </w:t>
+        <w:t xml:space="preserve">designed for broad application. This group includes models such as Gemma, Granite, </w:t>
       </w:r>
       <w:proofErr w:type="spellStart"/>
       <w:r>
@@ -2008,7 +1968,7 @@
           <w:numId w:val="2"/>
         </w:numPr>
         <w:rPr>
-          <w:lang w:val="en-US"/>
+          <w:lang w:val="en-AT"/>
         </w:rPr>
       </w:pPr>
       <w:r>
@@ -2026,57 +1986,23 @@
       </w:r>
       <w:r>
         <w:rPr>
-          <w:lang w:val="en-US"/>
-        </w:rPr>
-        <w:t>We further included models developed with a focus on reasoning ability, such as the DeepSeek-R1 family. Their design emphasizes multi-step problem solving</w:t>
-      </w:r>
-      <w:r>
-        <w:rPr>
-          <w:lang w:val="en-US"/>
-        </w:rPr>
-        <w:t xml:space="preserve"> and allowed</w:t>
-      </w:r>
-      <w:r>
-        <w:rPr>
-          <w:lang w:val="en-US"/>
-        </w:rPr>
-        <w:t xml:space="preserve"> us to </w:t>
-      </w:r>
-      <w:r>
-        <w:rPr>
-          <w:lang w:val="en-US"/>
-        </w:rPr>
-        <w:t>explore</w:t>
-      </w:r>
-      <w:r>
-        <w:rPr>
-          <w:lang w:val="en-US"/>
-        </w:rPr>
-        <w:t xml:space="preserve"> whether </w:t>
-      </w:r>
-      <w:r>
-        <w:rPr>
-          <w:lang w:val="en-US"/>
-        </w:rPr>
-        <w:t xml:space="preserve">reasoning </w:t>
-      </w:r>
-      <w:r>
-        <w:rPr>
-          <w:lang w:val="en-US"/>
-        </w:rPr>
-        <w:t>affect</w:t>
-      </w:r>
-      <w:r>
-        <w:rPr>
-          <w:lang w:val="en-US"/>
-        </w:rPr>
-        <w:t xml:space="preserve">s </w:t>
-      </w:r>
-      <w:r>
-        <w:rPr>
-          <w:lang w:val="en-US"/>
-        </w:rPr>
-        <w:t>summarization performance.</w:t>
+          <w:lang w:val="en-AT"/>
+        </w:rPr>
+        <w:t>We further included several models developed with a focus on advanced reasoning capabilities. This group includes the DeepSeek-R1 family, Qwen, more GPT models such as GPT-</w:t>
+      </w:r>
+      <w:proofErr w:type="spellStart"/>
+      <w:r>
+        <w:rPr>
+          <w:lang w:val="en-AT"/>
+        </w:rPr>
+        <w:t>oss</w:t>
+      </w:r>
+      <w:proofErr w:type="spellEnd"/>
+      <w:r>
+        <w:rPr>
+          <w:lang w:val="en-AT"/>
+        </w:rPr>
+        <w:t xml:space="preserve"> and GPT-5, more Claude models, and Magistral. Their design emphasizes multi-step problem solving and allowed us to explore whether reasoning affects summarization performance.</w:t>
       </w:r>
     </w:p>
     <w:p>
@@ -2103,13 +2029,55 @@
           <w:bCs/>
           <w:lang w:val="en-US"/>
         </w:rPr>
-        <w:t xml:space="preserve"> LLMs:</w:t>
-      </w:r>
-      <w:r>
-        <w:rPr>
-          <w:lang w:val="en-US"/>
-        </w:rPr>
-        <w:t xml:space="preserve"> To assess whether domain adaptation improves summarization quality, we included large language models additionally trained on medical/biomedical data</w:t>
+        <w:t xml:space="preserve"> </w:t>
+      </w:r>
+      <w:r>
+        <w:rPr>
+          <w:b/>
+          <w:bCs/>
+          <w:lang w:val="en-US"/>
+        </w:rPr>
+        <w:t>models</w:t>
+      </w:r>
+      <w:r>
+        <w:rPr>
+          <w:b/>
+          <w:bCs/>
+          <w:lang w:val="en-US"/>
+        </w:rPr>
+        <w:t>:</w:t>
+      </w:r>
+      <w:r>
+        <w:rPr>
+          <w:lang w:val="en-US"/>
+        </w:rPr>
+        <w:t xml:space="preserve"> To assess whether domain adaptation improves summarization quality, we included </w:t>
+      </w:r>
+      <w:r>
+        <w:rPr>
+          <w:lang w:val="en-US"/>
+        </w:rPr>
+        <w:t>MedLLaMA2 (a medical adaptation of LLaMA-2) and LED (</w:t>
+      </w:r>
+      <w:proofErr w:type="spellStart"/>
+      <w:r>
+        <w:rPr>
+          <w:lang w:val="en-US"/>
+        </w:rPr>
+        <w:t>arXiv</w:t>
+      </w:r>
+      <w:proofErr w:type="spellEnd"/>
+      <w:r>
+        <w:rPr>
+          <w:lang w:val="en-US"/>
+        </w:rPr>
+        <w:t xml:space="preserve">-tuned), which are </w:t>
+      </w:r>
+      <w:r>
+        <w:rPr>
+          <w:lang w:val="en-US"/>
+        </w:rPr>
+        <w:t>trained on medical/biomedical data</w:t>
       </w:r>
       <w:r>
         <w:rPr>
@@ -2442,21 +2410,7 @@
               <w:rPr>
                 <w:lang w:val="en-US"/>
               </w:rPr>
-              <w:t>/mT5_multilingual_</w:t>
-            </w:r>
-            <w:proofErr w:type="gramStart"/>
-            <w:r>
-              <w:rPr>
-                <w:lang w:val="en-US"/>
-              </w:rPr>
-              <w:t>XLSum;  google</w:t>
-            </w:r>
-            <w:proofErr w:type="gramEnd"/>
-            <w:r>
-              <w:rPr>
-                <w:lang w:val="en-US"/>
-              </w:rPr>
-              <w:t>/</w:t>
+              <w:t>/mT5_multilingual_XLSum;  google/</w:t>
             </w:r>
             <w:proofErr w:type="spellStart"/>
             <w:r>
@@ -2519,7 +2473,7 @@
                 <w:bCs/>
                 <w:lang w:val="en-US"/>
               </w:rPr>
-              <w:t>Specialized LLMs</w:t>
+              <w:t>General-purpose LLMs</w:t>
             </w:r>
           </w:p>
         </w:tc>
@@ -2539,7 +2493,33 @@
               <w:rPr>
                 <w:lang w:val="en-US"/>
               </w:rPr>
-              <w:t>led_large_16384_arxiv_summarization; medllama2:7b; openbiollm-llama-3:8b_q8_0</w:t>
+              <w:t>gemma3:1b; gemma3:4b; gemma3:12b; granite3.3:2b; granite3.3:8b;</w:t>
+            </w:r>
+            <w:r>
+              <w:rPr>
+                <w:lang w:val="en-US"/>
+              </w:rPr>
+              <w:t xml:space="preserve"> </w:t>
+            </w:r>
+            <w:r>
+              <w:rPr>
+                <w:lang w:val="en-US"/>
+              </w:rPr>
+              <w:t xml:space="preserve">llama3.1:8b; llama3.2:1b; llama3.2:3b; mistral:7b; mistral-nemo:12b; mistral-small3.2:24b; </w:t>
+            </w:r>
+            <w:proofErr w:type="spellStart"/>
+            <w:r>
+              <w:rPr>
+                <w:lang w:val="en-US"/>
+              </w:rPr>
+              <w:t>PetrosStav</w:t>
+            </w:r>
+            <w:proofErr w:type="spellEnd"/>
+            <w:r>
+              <w:rPr>
+                <w:lang w:val="en-US"/>
+              </w:rPr>
+              <w:t>/gemma3-tools:4b; phi3:3.8b; phi4:14b; gpt-3.5-turbo; gpt-4.1; gpt-4.1-mini; gpt-4o; gpt-4o-mini; claude-3-5-haiku-20241022; mistral-medium-2505; mistral-small-2506; mistral-large-2411</w:t>
             </w:r>
           </w:p>
         </w:tc>
@@ -2566,7 +2546,7 @@
                 <w:bCs/>
                 <w:lang w:val="en-US"/>
               </w:rPr>
-              <w:t>General-purpose LLMs</w:t>
+              <w:t>Reasoning-oriented LLMs</w:t>
             </w:r>
           </w:p>
         </w:tc>
@@ -2586,33 +2566,7 @@
               <w:rPr>
                 <w:lang w:val="en-US"/>
               </w:rPr>
-              <w:t>gemma3:1b; gemma3:4b; gemma3:12b; granite3.3:2b; granite3.3:8b;</w:t>
-            </w:r>
-            <w:r>
-              <w:rPr>
-                <w:lang w:val="en-US"/>
-              </w:rPr>
-              <w:t xml:space="preserve"> </w:t>
-            </w:r>
-            <w:r>
-              <w:rPr>
-                <w:lang w:val="en-US"/>
-              </w:rPr>
-              <w:t xml:space="preserve">llama3.1:8b; llama3.2:1b; llama3.2:3b; mistral:7b; mistral-nemo:12b; mistral-small3.2:24b; </w:t>
-            </w:r>
-            <w:proofErr w:type="spellStart"/>
-            <w:r>
-              <w:rPr>
-                <w:lang w:val="en-US"/>
-              </w:rPr>
-              <w:t>PetrosStav</w:t>
-            </w:r>
-            <w:proofErr w:type="spellEnd"/>
-            <w:r>
-              <w:rPr>
-                <w:lang w:val="en-US"/>
-              </w:rPr>
-              <w:t>/gemma3-tools:4b; phi3:3.8b; phi4:14b; gpt-3.5-turbo; gpt-4.1; gpt-4.1-mini; gpt-4o; gpt-4o-mini; claude-3-5-haiku-20241022; mistral-medium-2505; mistral-small-2506; mistral-large-2411</w:t>
+              <w:t>deepseek-r1:1.5b; deepseek-r1:7b; deepseek-r1:8b; deepseek-r1:14b; qwen3:4b; qwen3:8b; gpt-oss:20b; claude-sonnet-4-20250514; claude-opus-4-20250514; magistral-medium-2507; gpt-5-nano-2025-08-07; gpt-5-mini-2025-08-07; gpt-5-2025-08-07; anthropic_claude-opus-4-1-20250805</w:t>
             </w:r>
           </w:p>
         </w:tc>
@@ -2625,21 +2579,30 @@
           <w:tcPr>
             <w:tcW w:w="0" w:type="auto"/>
             <w:vAlign w:val="center"/>
-            <w:hideMark/>
-          </w:tcPr>
-          <w:p>
-            <w:pPr>
-              <w:rPr>
-                <w:lang w:val="en-US"/>
-              </w:rPr>
-            </w:pPr>
-            <w:r>
+          </w:tcPr>
+          <w:p>
+            <w:pPr>
               <w:rPr>
                 <w:b/>
                 <w:bCs/>
                 <w:lang w:val="en-US"/>
               </w:rPr>
-              <w:t>Reasoning-oriented LLMs</w:t>
+            </w:pPr>
+            <w:r>
+              <w:rPr>
+                <w:b/>
+                <w:bCs/>
+                <w:lang w:val="en-US"/>
+              </w:rPr>
+              <w:t xml:space="preserve">Specialized </w:t>
+            </w:r>
+            <w:r>
+              <w:rPr>
+                <w:b/>
+                <w:bCs/>
+                <w:lang w:val="en-US"/>
+              </w:rPr>
+              <w:t>models</w:t>
             </w:r>
           </w:p>
         </w:tc>
@@ -2647,47 +2610,18 @@
           <w:tcPr>
             <w:tcW w:w="0" w:type="auto"/>
             <w:vAlign w:val="center"/>
-            <w:hideMark/>
-          </w:tcPr>
-          <w:p>
-            <w:pPr>
-              <w:rPr>
-                <w:lang w:val="en-US"/>
-              </w:rPr>
-            </w:pPr>
-            <w:r>
-              <w:rPr>
-                <w:lang w:val="en-US"/>
-              </w:rPr>
-              <w:t>deepseek-r1:1.5b; deepseek-r1:7b; deepseek-r1:8b; deepseek-r1:14b; qwen3:4b; qwen3:8b; gpt-oss:20b; claude-sonnet-4-20250514; claude-opus-4-20250514; magistral-medium-2507; gpt-5-nano-2025-08-07; gpt-5-mini-</w:t>
-            </w:r>
-            <w:proofErr w:type="gramStart"/>
-            <w:r>
-              <w:rPr>
-                <w:lang w:val="en-US"/>
-              </w:rPr>
-              <w:t>2025-08-07</w:t>
-            </w:r>
-            <w:proofErr w:type="gramEnd"/>
-            <w:r>
-              <w:rPr>
-                <w:lang w:val="en-US"/>
-              </w:rPr>
-              <w:t>; gpt-</w:t>
-            </w:r>
-            <w:proofErr w:type="gramStart"/>
-            <w:r>
-              <w:rPr>
-                <w:lang w:val="en-US"/>
-              </w:rPr>
-              <w:t>5-</w:t>
-            </w:r>
-            <w:proofErr w:type="gramEnd"/>
-            <w:r>
-              <w:rPr>
-                <w:lang w:val="en-US"/>
-              </w:rPr>
-              <w:t>2025-08-07; anthropic_claude-opus-4-1-20250805</w:t>
+          </w:tcPr>
+          <w:p>
+            <w:pPr>
+              <w:rPr>
+                <w:lang w:val="en-US"/>
+              </w:rPr>
+            </w:pPr>
+            <w:r>
+              <w:rPr>
+                <w:lang w:val="en-US"/>
+              </w:rPr>
+              <w:t>led_large_16384_arxiv_summarization; medllama2:7b</w:t>
             </w:r>
           </w:p>
         </w:tc>
@@ -2740,39 +2674,19 @@
         <w:rPr>
           <w:lang w:val="en-US"/>
         </w:rPr>
-        <w:t xml:space="preserve">covered models of different sizes and release periods, ensuring that both widely adopted systems and recent </w:t>
-      </w:r>
-      <w:proofErr w:type="gramStart"/>
-      <w:r>
-        <w:rPr>
-          <w:lang w:val="en-US"/>
-        </w:rPr>
-        <w:t>architectures</w:t>
-      </w:r>
-      <w:proofErr w:type="gramEnd"/>
-      <w:r>
-        <w:rPr>
-          <w:lang w:val="en-US"/>
-        </w:rPr>
-        <w:t xml:space="preserve"> were represented. </w:t>
-      </w:r>
-      <w:r>
-        <w:rPr>
-          <w:lang w:val="en-US"/>
-        </w:rPr>
-        <w:t xml:space="preserve">Extraordinarily large models were not considered </w:t>
-      </w:r>
-      <w:r>
-        <w:rPr>
-          <w:lang w:val="en-US"/>
-        </w:rPr>
-        <w:t>because</w:t>
-      </w:r>
-      <w:r>
-        <w:rPr>
-          <w:lang w:val="en-US"/>
-        </w:rPr>
-        <w:t xml:space="preserve"> they are impractical for typical summarization pipelines and fall outside the scope of our benchmarking goals.</w:t>
+        <w:t xml:space="preserve">covered models of different sizes and release periods, ensuring that both widely adopted systems and recent architectures were represented. </w:t>
+      </w:r>
+      <w:r>
+        <w:rPr>
+          <w:lang w:val="en-US"/>
+        </w:rPr>
+        <w:t xml:space="preserve">Extraordinarily large models were not considered because their resource demands exceed what is practical for typical summarization pipelines and </w:t>
+      </w:r>
+      <w:r>
+        <w:rPr>
+          <w:lang w:val="en-US"/>
+        </w:rPr>
+        <w:t>were beyond the resources available for this study.</w:t>
       </w:r>
     </w:p>
     <w:p>
@@ -2855,7 +2769,14 @@
         <w:rPr>
           <w:lang w:val="en-US"/>
         </w:rPr>
-        <w:t xml:space="preserve"> categories: traditional surface-level measures, embedding-based metrics</w:t>
+        <w:t xml:space="preserve"> categories: traditional </w:t>
+      </w:r>
+      <w:r>
+        <w:rPr>
+          <w:lang w:val="en-US"/>
+        </w:rPr>
+        <w:lastRenderedPageBreak/>
+        <w:t>surface-level measures, embedding-based metrics</w:t>
       </w:r>
       <w:r>
         <w:rPr>
@@ -2867,14 +2788,19 @@
         <w:rPr>
           <w:lang w:val="en-US"/>
         </w:rPr>
-        <w:t xml:space="preserve"> and performance-related </w:t>
-      </w:r>
-      <w:r>
-        <w:rPr>
-          <w:lang w:val="en-US"/>
-        </w:rPr>
-        <w:lastRenderedPageBreak/>
-        <w:t>measures that reflect the feasibility of using the methods in actual real-world applications. By combining all these metrics into one final overall score, we end up with a balanced benchmark value that reflects both summary quality and practical usability.</w:t>
+        <w:t xml:space="preserve"> and performance-related measures that reflect the feasibility of using the methods in</w:t>
+      </w:r>
+      <w:r>
+        <w:rPr>
+          <w:lang w:val="en-US"/>
+        </w:rPr>
+        <w:t xml:space="preserve"> </w:t>
+      </w:r>
+      <w:r>
+        <w:rPr>
+          <w:lang w:val="en-US"/>
+        </w:rPr>
+        <w:t>real-world applications. By combining all these metrics into one final overall score, we end up with a balanced benchmark value that reflects both summary quality and practical usability.</w:t>
       </w:r>
     </w:p>
     <w:p>
@@ -2919,7 +2845,19 @@
         <w:rPr>
           <w:lang w:val="en-US"/>
         </w:rPr>
-        <w:t xml:space="preserve"> and METEOR. ROUGE-1 and ROUGE-2 measure how many unigrams (single words) or bigrams (word pairs) from the reference appear in the generated output, while ROUGE-L identifies the longest sequence of words shared between the two. BLEU calculates how many n-grams in the output also occur in the reference, but it emphasizes precision rather than recall and applies a brevity penalty to counteract the tendency toward overly short summaries. METEOR extends n-gram matching by also considering word stems and synonyms, which makes it more tolerant to variations in wording. Together, these metrics offer a simple but transparent point of reference.</w:t>
+        <w:t xml:space="preserve"> and METEOR. ROUGE-1 and ROUGE-2 measure how many unigrams (single words) or bigrams (word pairs) from the reference appear in the generated output, while ROUGE-L identifies the longest sequence of words shared between the two. BLEU calculates how many n-grams in the output also occur in the reference, but it emphasizes precision rather than recall and applies a brevity penalty to counteract the tendency toward</w:t>
+      </w:r>
+      <w:r>
+        <w:rPr>
+          <w:lang w:val="en-US"/>
+        </w:rPr>
+        <w:t>s</w:t>
+      </w:r>
+      <w:r>
+        <w:rPr>
+          <w:lang w:val="en-US"/>
+        </w:rPr>
+        <w:t xml:space="preserve"> overly short summaries. METEOR extends n-gram matching by also considering word stems and synonyms, which makes it more tolerant to variations in wording. Together, these metrics offer a simple but transparent point of reference.</w:t>
       </w:r>
     </w:p>
     <w:p>
@@ -2971,16 +2909,8 @@
         <w:rPr>
           <w:lang w:val="en-US"/>
         </w:rPr>
-        <w:t xml:space="preserve">which allows them to capture similarity in meaning rather than just word </w:t>
-      </w:r>
-      <w:proofErr w:type="gramStart"/>
-      <w:r>
-        <w:rPr>
-          <w:lang w:val="en-US"/>
-        </w:rPr>
-        <w:t>overlap</w:t>
-      </w:r>
-      <w:proofErr w:type="gramEnd"/>
+        <w:t>which allows them to capture similarity in meaning rather than just word overlap</w:t>
+      </w:r>
       <w:r>
         <w:rPr>
           <w:lang w:val="en-US"/>
@@ -3178,14 +3108,14 @@
         <w:rPr>
           <w:lang w:val="en-US"/>
         </w:rPr>
-        <w:t xml:space="preserve"> factual accuracy can only be judged relative to the original input. This addition ensures </w:t>
+        <w:t xml:space="preserve"> </w:t>
       </w:r>
       <w:r>
         <w:rPr>
           <w:lang w:val="en-US"/>
         </w:rPr>
         <w:lastRenderedPageBreak/>
-        <w:t>that our evaluation is sensitive to errors and hallucinations that might otherwise be overlooked.</w:t>
+        <w:t>factual accuracy can only be judged relative to the original input. This addition ensures that our evaluation is sensitive to errors and hallucinations that might otherwise be overlooked.</w:t>
       </w:r>
     </w:p>
     <w:p>
@@ -3267,19 +3197,26 @@
         <w:rPr>
           <w:lang w:val="en-US"/>
         </w:rPr>
-        <w:t xml:space="preserve"> instead of producing a summary, capturing cases where it concluded the input did not contain substantive findings. Acceptance is the proportion of prompts for which a model produced an output, since some models occasionally failed to return a response. Finally, speed records the average time required to generate summaries, which is critical when processing large datasets. Together</w:t>
-      </w:r>
-      <w:r>
-        <w:rPr>
-          <w:lang w:val="en-US"/>
-        </w:rPr>
-        <w:t>,</w:t>
-      </w:r>
-      <w:r>
-        <w:rPr>
-          <w:lang w:val="en-US"/>
-        </w:rPr>
-        <w:t xml:space="preserve"> these measures complement the quality metrics by addressing whether a method is not only accurate but also feasible to use in practice.</w:t>
+        <w:t xml:space="preserve"> instead of producing a summary, capturing cases where it concluded the input did not contain substantive findings. Acceptance is the proportion of prompts for which a model produced an output, since some models occasionally failed to return a response. Finally, speed records the average time required to generate summaries, which is critical when processing large datasets. </w:t>
+      </w:r>
+    </w:p>
+    <w:p>
+      <w:pPr>
+        <w:rPr>
+          <w:lang w:val="en-US"/>
+        </w:rPr>
+      </w:pPr>
+      <w:r>
+        <w:rPr>
+          <w:lang w:val="en-US"/>
+        </w:rPr>
+        <w:t xml:space="preserve">These </w:t>
+      </w:r>
+      <w:r>
+        <w:rPr>
+          <w:lang w:val="en-US"/>
+        </w:rPr>
+        <w:t>measures complement the quality metrics by addressing whether a method is not only accurate but also feasible to use in practice.</w:t>
       </w:r>
     </w:p>
     <w:p>
@@ -3341,7 +3278,6 @@
         </w:rPr>
         <w:t>{</w:t>
       </w:r>
-      <w:proofErr w:type="gramStart"/>
       <w:r>
         <w:rPr>
           <w:u w:val="single"/>
@@ -3353,14 +3289,167 @@
         <w:rPr>
           <w:lang w:val="en-US"/>
         </w:rPr>
+        <w:t>}{ScienceDirect} and \</w:t>
+      </w:r>
+      <w:proofErr w:type="spellStart"/>
+      <w:r>
+        <w:rPr>
+          <w:lang w:val="en-US"/>
+        </w:rPr>
+        <w:t>href</w:t>
+      </w:r>
+      <w:proofErr w:type="spellEnd"/>
+      <w:r>
+        <w:rPr>
+          <w:lang w:val="en-US"/>
+        </w:rPr>
+        <w:t>{</w:t>
+      </w:r>
+      <w:r>
+        <w:rPr>
+          <w:u w:val="single"/>
+          <w:lang w:val="en-US"/>
+        </w:rPr>
+        <w:t>https://www.cell.com/</w:t>
+      </w:r>
+      <w:r>
+        <w:rPr>
+          <w:lang w:val="en-US"/>
+        </w:rPr>
+        <w:t xml:space="preserve">}{Cell Press} through manual extraction of titles, abstracts, and highlight sections, along with metadata including publication URLs, identifiers, section types, and article types where available. All data were stored in machine-readable JSON format. </w:t>
+      </w:r>
+    </w:p>
+    <w:p>
+      <w:pPr>
+        <w:rPr>
+          <w:lang w:val="en-US"/>
+        </w:rPr>
+      </w:pPr>
+      <w:r>
+        <w:rPr>
+          <w:lang w:val="en-US"/>
+        </w:rPr>
+        <w:t>The framework was implemented using the Python standard library supplemented by several specialized packages: \</w:t>
+      </w:r>
+      <w:proofErr w:type="spellStart"/>
+      <w:r>
+        <w:rPr>
+          <w:lang w:val="en-US"/>
+        </w:rPr>
+        <w:t>href</w:t>
+      </w:r>
+      <w:proofErr w:type="spellEnd"/>
+      <w:r>
+        <w:rPr>
+          <w:lang w:val="en-US"/>
+        </w:rPr>
+        <w:t>{</w:t>
+      </w:r>
+      <w:r>
+        <w:rPr>
+          <w:u w:val="single"/>
+          <w:lang w:val="en-US"/>
+        </w:rPr>
+        <w:t>https://pandas.pydata.org/</w:t>
+      </w:r>
+      <w:r>
+        <w:rPr>
+          <w:lang w:val="en-US"/>
+        </w:rPr>
+        <w:t>}{pandas} for data import and export, \</w:t>
+      </w:r>
+      <w:proofErr w:type="spellStart"/>
+      <w:r>
+        <w:rPr>
+          <w:lang w:val="en-US"/>
+        </w:rPr>
+        <w:t>href</w:t>
+      </w:r>
+      <w:proofErr w:type="spellEnd"/>
+      <w:r>
+        <w:rPr>
+          <w:lang w:val="en-US"/>
+        </w:rPr>
+        <w:t>{</w:t>
+      </w:r>
+      <w:r>
+        <w:rPr>
+          <w:u w:val="single"/>
+          <w:lang w:val="en-US"/>
+        </w:rPr>
+        <w:t>https://scikit-learn.org/stable/index.html</w:t>
+      </w:r>
+      <w:r>
+        <w:rPr>
+          <w:lang w:val="en-US"/>
+        </w:rPr>
+        <w:t>}{scikit-learn} for computing cosine similarities of embeddings and TF-IDF vectors, \</w:t>
+      </w:r>
+      <w:proofErr w:type="spellStart"/>
+      <w:r>
+        <w:rPr>
+          <w:lang w:val="en-US"/>
+        </w:rPr>
+        <w:t>href</w:t>
+      </w:r>
+      <w:proofErr w:type="spellEnd"/>
+      <w:r>
+        <w:rPr>
+          <w:lang w:val="en-US"/>
+        </w:rPr>
+        <w:t>{</w:t>
+      </w:r>
+      <w:r>
+        <w:rPr>
+          <w:u w:val="single"/>
+          <w:lang w:val="en-US"/>
+        </w:rPr>
+        <w:t>https://networkx.org/</w:t>
+      </w:r>
+      <w:r>
+        <w:rPr>
+          <w:lang w:val="en-US"/>
+        </w:rPr>
+        <w:t>}{networkx} for graph construction and PageRank algorithm \cite{BRIN1998107}. Additional evaluation metrics were computed using  \</w:t>
+      </w:r>
+      <w:proofErr w:type="spellStart"/>
+      <w:r>
+        <w:rPr>
+          <w:lang w:val="en-US"/>
+        </w:rPr>
+        <w:t>href</w:t>
+      </w:r>
+      <w:proofErr w:type="spellEnd"/>
+      <w:r>
+        <w:rPr>
+          <w:lang w:val="en-US"/>
+        </w:rPr>
+        <w:t>{</w:t>
+      </w:r>
+      <w:r>
+        <w:rPr>
+          <w:u w:val="single"/>
+          <w:lang w:val="en-US"/>
+        </w:rPr>
+        <w:t>https://www.nltk.org/</w:t>
+      </w:r>
+      <w:r>
+        <w:rPr>
+          <w:lang w:val="en-US"/>
+        </w:rPr>
         <w:t>}{</w:t>
       </w:r>
-      <w:proofErr w:type="gramEnd"/>
-      <w:r>
-        <w:rPr>
-          <w:lang w:val="en-US"/>
-        </w:rPr>
-        <w:t>ScienceDirect} and \</w:t>
+      <w:r>
+        <w:rPr>
+          <w:lang w:val="en-US"/>
+        </w:rPr>
+        <w:t>NLTK</w:t>
+      </w:r>
+      <w:r>
+        <w:rPr>
+          <w:lang w:val="en-US"/>
+        </w:rPr>
+        <w:t>} for METEOR and BLEU scores, \</w:t>
       </w:r>
       <w:proofErr w:type="spellStart"/>
       <w:r>
@@ -3376,39 +3465,18 @@
         </w:rPr>
         <w:t>{</w:t>
       </w:r>
-      <w:proofErr w:type="gramStart"/>
       <w:r>
         <w:rPr>
           <w:u w:val="single"/>
           <w:lang w:val="en-US"/>
         </w:rPr>
-        <w:t>https://www.cell.com/</w:t>
-      </w:r>
-      <w:r>
-        <w:rPr>
-          <w:lang w:val="en-US"/>
-        </w:rPr>
-        <w:t>}{</w:t>
-      </w:r>
-      <w:proofErr w:type="gramEnd"/>
-      <w:r>
-        <w:rPr>
-          <w:lang w:val="en-US"/>
-        </w:rPr>
-        <w:t xml:space="preserve">Cell Press} through manual extraction of titles, abstracts, and highlight sections, along with metadata including publication URLs, identifiers, section types, and article types where available. All data were stored in machine-readable JSON format. </w:t>
-      </w:r>
-    </w:p>
-    <w:p>
-      <w:pPr>
-        <w:rPr>
-          <w:lang w:val="en-US"/>
-        </w:rPr>
-      </w:pPr>
-      <w:r>
-        <w:rPr>
-          <w:lang w:val="en-US"/>
-        </w:rPr>
-        <w:t>The framework was implemented using the Python standard library supplemented by several specialized packages: \</w:t>
+        <w:t>https://pypi.org/project/rouge-score/</w:t>
+      </w:r>
+      <w:r>
+        <w:rPr>
+          <w:lang w:val="en-US"/>
+        </w:rPr>
+        <w:t>}{ROUGE-score}, \</w:t>
       </w:r>
       <w:proofErr w:type="spellStart"/>
       <w:r>
@@ -3424,26 +3492,77 @@
         </w:rPr>
         <w:t>{</w:t>
       </w:r>
-      <w:proofErr w:type="gramStart"/>
       <w:r>
         <w:rPr>
           <w:u w:val="single"/>
           <w:lang w:val="en-US"/>
         </w:rPr>
-        <w:t>https://pandas.pydata.org/</w:t>
-      </w:r>
-      <w:r>
-        <w:rPr>
-          <w:lang w:val="en-US"/>
-        </w:rPr>
-        <w:t>}{</w:t>
-      </w:r>
-      <w:proofErr w:type="gramEnd"/>
-      <w:r>
-        <w:rPr>
-          <w:lang w:val="en-US"/>
-        </w:rPr>
-        <w:t>pandas} for data import and export, \</w:t>
+        <w:t>https://pypi.org/project/bert-score/</w:t>
+      </w:r>
+      <w:r>
+        <w:rPr>
+          <w:lang w:val="en-US"/>
+        </w:rPr>
+        <w:t>}{BERT-score}, \href{</w:t>
+      </w:r>
+      <w:r>
+        <w:rPr>
+          <w:u w:val="single"/>
+          <w:lang w:val="en-US"/>
+        </w:rPr>
+        <w:t>https://pypi.org/project/alignscore-SpeedOfMagic/</w:t>
+      </w:r>
+      <w:r>
+        <w:rPr>
+          <w:lang w:val="en-US"/>
+        </w:rPr>
+        <w:t>}{AlignScore}, and \href{</w:t>
+      </w:r>
+      <w:r>
+        <w:rPr>
+          <w:u w:val="single"/>
+          <w:lang w:val="en-US"/>
+        </w:rPr>
+        <w:t>https://pypi.org/project/sentence-transformers/</w:t>
+      </w:r>
+      <w:r>
+        <w:rPr>
+          <w:lang w:val="en-US"/>
+        </w:rPr>
+        <w:t xml:space="preserve">}{sentence-transformers} with the </w:t>
+      </w:r>
+      <w:r>
+        <w:rPr>
+          <w:lang w:val="en-US"/>
+        </w:rPr>
+        <w:lastRenderedPageBreak/>
+        <w:t>\href{</w:t>
+      </w:r>
+      <w:r>
+        <w:rPr>
+          <w:u w:val="single"/>
+          <w:lang w:val="en-US"/>
+        </w:rPr>
+        <w:t>https://huggingface.co/sentence-transformers/all-mpnet-base-v2</w:t>
+      </w:r>
+      <w:r>
+        <w:rPr>
+          <w:lang w:val="en-US"/>
+        </w:rPr>
+        <w:t>}{all-mpnet-base-v2} model.</w:t>
+      </w:r>
+    </w:p>
+    <w:p>
+      <w:pPr>
+        <w:rPr>
+          <w:lang w:val="en-US"/>
+        </w:rPr>
+      </w:pPr>
+      <w:r>
+        <w:rPr>
+          <w:lang w:val="en-US"/>
+        </w:rPr>
+        <w:t>Communication with proprietary closed-source LLMs was facilitated through the official Python APIs provided by \</w:t>
       </w:r>
       <w:proofErr w:type="spellStart"/>
       <w:r>
@@ -3459,26 +3578,18 @@
         </w:rPr>
         <w:t>{</w:t>
       </w:r>
-      <w:proofErr w:type="gramStart"/>
       <w:r>
         <w:rPr>
           <w:u w:val="single"/>
           <w:lang w:val="en-US"/>
         </w:rPr>
-        <w:t>https://scikit-learn.org/stable/index.html</w:t>
-      </w:r>
-      <w:r>
-        <w:rPr>
-          <w:lang w:val="en-US"/>
-        </w:rPr>
-        <w:t>}{</w:t>
-      </w:r>
-      <w:proofErr w:type="gramEnd"/>
-      <w:r>
-        <w:rPr>
-          <w:lang w:val="en-US"/>
-        </w:rPr>
-        <w:t>scikit-learn} for computing cosine similarities of embeddings and TF-IDF vectors, \</w:t>
+        <w:t>https://www.anthropic.com/</w:t>
+      </w:r>
+      <w:r>
+        <w:rPr>
+          <w:lang w:val="en-US"/>
+        </w:rPr>
+        <w:t>}{Anthropic}, \</w:t>
       </w:r>
       <w:proofErr w:type="spellStart"/>
       <w:r>
@@ -3494,50 +3605,20 @@
         </w:rPr>
         <w:t>{</w:t>
       </w:r>
-      <w:proofErr w:type="gramStart"/>
       <w:r>
         <w:rPr>
           <w:u w:val="single"/>
           <w:lang w:val="en-US"/>
         </w:rPr>
-        <w:t>https://networkx.org/</w:t>
-      </w:r>
-      <w:r>
-        <w:rPr>
-          <w:lang w:val="en-US"/>
-        </w:rPr>
-        <w:t>}{</w:t>
-      </w:r>
-      <w:proofErr w:type="gramEnd"/>
-      <w:r>
-        <w:rPr>
-          <w:lang w:val="en-US"/>
-        </w:rPr>
-        <w:t>networkx} for graph construction and PageRank algorithm \</w:t>
-      </w:r>
-      <w:proofErr w:type="gramStart"/>
-      <w:r>
-        <w:rPr>
-          <w:lang w:val="en-US"/>
-        </w:rPr>
-        <w:t>cite{</w:t>
-      </w:r>
-      <w:proofErr w:type="gramEnd"/>
-      <w:r>
-        <w:rPr>
-          <w:lang w:val="en-US"/>
-        </w:rPr>
-        <w:t xml:space="preserve">BRIN1998107}. Additional evaluation metrics were computed </w:t>
-      </w:r>
-      <w:proofErr w:type="gramStart"/>
-      <w:r>
-        <w:rPr>
-          <w:lang w:val="en-US"/>
-        </w:rPr>
-        <w:t>using  \</w:t>
+        <w:t>https://mistral.ai/</w:t>
+      </w:r>
+      <w:r>
+        <w:rPr>
+          <w:lang w:val="en-US"/>
+        </w:rPr>
+        <w:t>}{Mistral AI}, and \</w:t>
       </w:r>
       <w:proofErr w:type="spellStart"/>
-      <w:proofErr w:type="gramEnd"/>
       <w:r>
         <w:rPr>
           <w:lang w:val="en-US"/>
@@ -3551,32 +3632,18 @@
         </w:rPr>
         <w:t>{</w:t>
       </w:r>
-      <w:proofErr w:type="gramStart"/>
       <w:r>
         <w:rPr>
           <w:u w:val="single"/>
           <w:lang w:val="en-US"/>
         </w:rPr>
-        <w:t>https://www.nltk.org/</w:t>
-      </w:r>
-      <w:r>
-        <w:rPr>
-          <w:lang w:val="en-US"/>
-        </w:rPr>
-        <w:t>}{</w:t>
-      </w:r>
-      <w:proofErr w:type="gramEnd"/>
-      <w:r>
-        <w:rPr>
-          <w:lang w:val="en-US"/>
-        </w:rPr>
-        <w:t>NLTK</w:t>
-      </w:r>
-      <w:r>
-        <w:rPr>
-          <w:lang w:val="en-US"/>
-        </w:rPr>
-        <w:t>} for METEOR and BLEU scores, \</w:t>
+        <w:t>https://openai.com/</w:t>
+      </w:r>
+      <w:r>
+        <w:rPr>
+          <w:lang w:val="en-US"/>
+        </w:rPr>
+        <w:t>}{OpenAI}. Local LLM execution was performed on a workstation equipped with a NVIDIA RTX A4000 GPU (16GB VRAM) running \</w:t>
       </w:r>
       <w:proofErr w:type="spellStart"/>
       <w:r>
@@ -3592,26 +3659,18 @@
         </w:rPr>
         <w:t>{</w:t>
       </w:r>
-      <w:proofErr w:type="gramStart"/>
       <w:r>
         <w:rPr>
           <w:u w:val="single"/>
           <w:lang w:val="en-US"/>
         </w:rPr>
-        <w:t>https://pypi.org/project/rouge-score/</w:t>
-      </w:r>
-      <w:r>
-        <w:rPr>
-          <w:lang w:val="en-US"/>
-        </w:rPr>
-        <w:t>}{</w:t>
-      </w:r>
-      <w:proofErr w:type="gramEnd"/>
-      <w:r>
-        <w:rPr>
-          <w:lang w:val="en-US"/>
-        </w:rPr>
-        <w:t>ROUGE-score}, \</w:t>
+        <w:t>https://ollama.com/</w:t>
+      </w:r>
+      <w:r>
+        <w:rPr>
+          <w:lang w:val="en-US"/>
+        </w:rPr>
+        <w:t>}{ollama} as a backend service, accessed through its Python API along the \</w:t>
       </w:r>
       <w:proofErr w:type="spellStart"/>
       <w:r>
@@ -3627,110 +3686,38 @@
         </w:rPr>
         <w:t>{</w:t>
       </w:r>
-      <w:proofErr w:type="gramStart"/>
       <w:r>
         <w:rPr>
           <w:u w:val="single"/>
           <w:lang w:val="en-US"/>
         </w:rPr>
-        <w:t>https://pypi.org/project/bert-score/</w:t>
-      </w:r>
-      <w:r>
-        <w:rPr>
-          <w:lang w:val="en-US"/>
-        </w:rPr>
-        <w:t>}{</w:t>
-      </w:r>
-      <w:proofErr w:type="gramEnd"/>
-      <w:r>
-        <w:rPr>
-          <w:lang w:val="en-US"/>
-        </w:rPr>
-        <w:t>BERT-score}, \href{</w:t>
-      </w:r>
-      <w:proofErr w:type="gramStart"/>
-      <w:r>
-        <w:rPr>
-          <w:u w:val="single"/>
-          <w:lang w:val="en-US"/>
-        </w:rPr>
-        <w:t>https://pypi.org/project/alignscore-SpeedOfMagic/</w:t>
-      </w:r>
-      <w:r>
-        <w:rPr>
-          <w:lang w:val="en-US"/>
-        </w:rPr>
-        <w:t>}{</w:t>
-      </w:r>
-      <w:proofErr w:type="gramEnd"/>
-      <w:r>
-        <w:rPr>
-          <w:lang w:val="en-US"/>
-        </w:rPr>
-        <w:t>AlignScore}, and \href{</w:t>
-      </w:r>
-      <w:proofErr w:type="gramStart"/>
-      <w:r>
-        <w:rPr>
-          <w:u w:val="single"/>
-          <w:lang w:val="en-US"/>
-        </w:rPr>
-        <w:t>https://pypi.org/project/sentence-transformers/</w:t>
-      </w:r>
-      <w:r>
-        <w:rPr>
-          <w:lang w:val="en-US"/>
-        </w:rPr>
-        <w:t>}{</w:t>
-      </w:r>
-      <w:proofErr w:type="gramEnd"/>
-      <w:r>
-        <w:rPr>
-          <w:lang w:val="en-US"/>
-        </w:rPr>
-        <w:t>sentence-transformers} with the \href{</w:t>
-      </w:r>
-      <w:proofErr w:type="gramStart"/>
-      <w:r>
-        <w:rPr>
-          <w:u w:val="single"/>
-          <w:lang w:val="en-US"/>
-        </w:rPr>
-        <w:t>https://huggingface.co/sentence-transformers/all-mpnet-base-v2</w:t>
-      </w:r>
-      <w:r>
-        <w:rPr>
-          <w:lang w:val="en-US"/>
-        </w:rPr>
-        <w:t>}{</w:t>
-      </w:r>
-      <w:proofErr w:type="gramEnd"/>
-      <w:r>
-        <w:rPr>
-          <w:lang w:val="en-US"/>
-        </w:rPr>
-        <w:t>all-mpnet-base-v2} model.</w:t>
-      </w:r>
-    </w:p>
-    <w:p>
-      <w:pPr>
-        <w:rPr>
-          <w:lang w:val="en-US"/>
-        </w:rPr>
-      </w:pPr>
-      <w:r>
-        <w:rPr>
-          <w:lang w:val="en-US"/>
-        </w:rPr>
-        <w:lastRenderedPageBreak/>
-        <w:t>Communication with proprietary closed-source LLMs was facilitated through the official Python APIs provided by \</w:t>
+        <w:t>https://pypi.org/project/transformers/</w:t>
+      </w:r>
+      <w:r>
+        <w:rPr>
+          <w:lang w:val="en-US"/>
+        </w:rPr>
+        <w:t xml:space="preserve">}{transformers} library. </w:t>
+      </w:r>
+    </w:p>
+    <w:p>
+      <w:pPr>
+        <w:rPr>
+          <w:lang w:val="en-US"/>
+        </w:rPr>
+      </w:pPr>
+      <w:r>
+        <w:rPr>
+          <w:lang w:val="en-US"/>
+        </w:rPr>
+        <w:t>All LLMs were configured with a temperature parameter of 0.2 to optimize reproducibility while avoiding completely deterministic outputs. For the latest generation of OpenAI models featuring adaptive reasoning capabilities, the configuration was set to \</w:t>
       </w:r>
       <w:proofErr w:type="spellStart"/>
       <w:r>
         <w:rPr>
           <w:lang w:val="en-US"/>
         </w:rPr>
-        <w:t>href</w:t>
+        <w:t>texttt</w:t>
       </w:r>
       <w:proofErr w:type="spellEnd"/>
       <w:r>
@@ -3739,252 +3726,60 @@
         </w:rPr>
         <w:t>{</w:t>
       </w:r>
-      <w:proofErr w:type="gramStart"/>
-      <w:r>
-        <w:rPr>
-          <w:u w:val="single"/>
-          <w:lang w:val="en-US"/>
-        </w:rPr>
-        <w:t>https://www.anthropic.com/</w:t>
-      </w:r>
-      <w:r>
-        <w:rPr>
-          <w:lang w:val="en-US"/>
-        </w:rPr>
-        <w:t>}{</w:t>
-      </w:r>
-      <w:proofErr w:type="gramEnd"/>
-      <w:r>
-        <w:rPr>
-          <w:lang w:val="en-US"/>
-        </w:rPr>
-        <w:t>Anthropic}, \</w:t>
-      </w:r>
       <w:proofErr w:type="spellStart"/>
       <w:r>
         <w:rPr>
           <w:lang w:val="en-US"/>
         </w:rPr>
-        <w:t>href</w:t>
+        <w:t>text.verbosity</w:t>
       </w:r>
       <w:proofErr w:type="spellEnd"/>
       <w:r>
         <w:rPr>
           <w:lang w:val="en-US"/>
         </w:rPr>
+        <w:t xml:space="preserve"> = low} and \</w:t>
+      </w:r>
+      <w:proofErr w:type="spellStart"/>
+      <w:r>
+        <w:rPr>
+          <w:lang w:val="en-US"/>
+        </w:rPr>
+        <w:t>texttt</w:t>
+      </w:r>
+      <w:proofErr w:type="spellEnd"/>
+      <w:r>
+        <w:rPr>
+          <w:lang w:val="en-US"/>
+        </w:rPr>
         <w:t>{</w:t>
       </w:r>
-      <w:proofErr w:type="gramStart"/>
-      <w:r>
-        <w:rPr>
-          <w:u w:val="single"/>
-          <w:lang w:val="en-US"/>
-        </w:rPr>
-        <w:t>https://mistral.ai/</w:t>
-      </w:r>
-      <w:r>
-        <w:rPr>
-          <w:lang w:val="en-US"/>
-        </w:rPr>
-        <w:t>}{</w:t>
-      </w:r>
-      <w:proofErr w:type="gramEnd"/>
-      <w:r>
-        <w:rPr>
-          <w:lang w:val="en-US"/>
-        </w:rPr>
-        <w:t>Mistral AI}, and \</w:t>
-      </w:r>
       <w:proofErr w:type="spellStart"/>
       <w:r>
         <w:rPr>
           <w:lang w:val="en-US"/>
         </w:rPr>
-        <w:t>href</w:t>
+        <w:t>reasoning.effort</w:t>
       </w:r>
       <w:proofErr w:type="spellEnd"/>
       <w:r>
         <w:rPr>
           <w:lang w:val="en-US"/>
         </w:rPr>
-        <w:t>{</w:t>
-      </w:r>
-      <w:proofErr w:type="gramStart"/>
-      <w:r>
-        <w:rPr>
-          <w:u w:val="single"/>
-          <w:lang w:val="en-US"/>
-        </w:rPr>
-        <w:t>https://openai.com/</w:t>
-      </w:r>
-      <w:r>
-        <w:rPr>
-          <w:lang w:val="en-US"/>
-        </w:rPr>
-        <w:t>}{</w:t>
-      </w:r>
-      <w:proofErr w:type="gramEnd"/>
-      <w:r>
-        <w:rPr>
-          <w:lang w:val="en-US"/>
-        </w:rPr>
-        <w:t>OpenAI}. Local LLM execution was performed on a workstation equipped with a NVIDIA RTX A4000 GPU (16GB VRAM) running \</w:t>
+        <w:t xml:space="preserve"> = minimal}. The full set of parameters and prompts are documented in the \</w:t>
       </w:r>
       <w:proofErr w:type="spellStart"/>
       <w:r>
         <w:rPr>
           <w:lang w:val="en-US"/>
         </w:rPr>
-        <w:t>href</w:t>
+        <w:t>texttt</w:t>
       </w:r>
       <w:proofErr w:type="spellEnd"/>
       <w:r>
         <w:rPr>
           <w:lang w:val="en-US"/>
         </w:rPr>
-        <w:t>{</w:t>
-      </w:r>
-      <w:proofErr w:type="gramStart"/>
-      <w:r>
-        <w:rPr>
-          <w:u w:val="single"/>
-          <w:lang w:val="en-US"/>
-        </w:rPr>
-        <w:t>https://ollama.com/</w:t>
-      </w:r>
-      <w:r>
-        <w:rPr>
-          <w:lang w:val="en-US"/>
-        </w:rPr>
-        <w:t>}{</w:t>
-      </w:r>
-      <w:proofErr w:type="gramEnd"/>
-      <w:r>
-        <w:rPr>
-          <w:lang w:val="en-US"/>
-        </w:rPr>
-        <w:t>ollama} as a backend service, accessed through its Python API along the \</w:t>
-      </w:r>
-      <w:proofErr w:type="spellStart"/>
-      <w:r>
-        <w:rPr>
-          <w:lang w:val="en-US"/>
-        </w:rPr>
-        <w:t>href</w:t>
-      </w:r>
-      <w:proofErr w:type="spellEnd"/>
-      <w:r>
-        <w:rPr>
-          <w:lang w:val="en-US"/>
-        </w:rPr>
-        <w:t>{</w:t>
-      </w:r>
-      <w:proofErr w:type="gramStart"/>
-      <w:r>
-        <w:rPr>
-          <w:u w:val="single"/>
-          <w:lang w:val="en-US"/>
-        </w:rPr>
-        <w:t>https://pypi.org/project/transformers/</w:t>
-      </w:r>
-      <w:r>
-        <w:rPr>
-          <w:lang w:val="en-US"/>
-        </w:rPr>
-        <w:t>}{</w:t>
-      </w:r>
-      <w:proofErr w:type="gramEnd"/>
-      <w:r>
-        <w:rPr>
-          <w:lang w:val="en-US"/>
-        </w:rPr>
-        <w:t xml:space="preserve">transformers} library. </w:t>
-      </w:r>
-    </w:p>
-    <w:p>
-      <w:pPr>
-        <w:rPr>
-          <w:lang w:val="en-US"/>
-        </w:rPr>
-      </w:pPr>
-      <w:r>
-        <w:rPr>
-          <w:lang w:val="en-US"/>
-        </w:rPr>
-        <w:t>All LLMs were configured with a temperature parameter of 0.2 to optimize reproducibility while avoiding completely deterministic outputs. For the latest generation of OpenAI models featuring adaptive reasoning capabilities, the configuration was set to \</w:t>
-      </w:r>
-      <w:proofErr w:type="spellStart"/>
-      <w:proofErr w:type="gramStart"/>
-      <w:r>
-        <w:rPr>
-          <w:lang w:val="en-US"/>
-        </w:rPr>
-        <w:t>texttt</w:t>
-      </w:r>
-      <w:proofErr w:type="spellEnd"/>
-      <w:r>
-        <w:rPr>
-          <w:lang w:val="en-US"/>
-        </w:rPr>
-        <w:t>{</w:t>
-      </w:r>
-      <w:proofErr w:type="spellStart"/>
-      <w:r>
-        <w:rPr>
-          <w:lang w:val="en-US"/>
-        </w:rPr>
-        <w:t>text.verbosity</w:t>
-      </w:r>
-      <w:proofErr w:type="spellEnd"/>
-      <w:proofErr w:type="gramEnd"/>
-      <w:r>
-        <w:rPr>
-          <w:lang w:val="en-US"/>
-        </w:rPr>
-        <w:t xml:space="preserve"> = low} and \</w:t>
-      </w:r>
-      <w:proofErr w:type="spellStart"/>
-      <w:proofErr w:type="gramStart"/>
-      <w:r>
-        <w:rPr>
-          <w:lang w:val="en-US"/>
-        </w:rPr>
-        <w:t>texttt</w:t>
-      </w:r>
-      <w:proofErr w:type="spellEnd"/>
-      <w:r>
-        <w:rPr>
-          <w:lang w:val="en-US"/>
-        </w:rPr>
-        <w:t>{</w:t>
-      </w:r>
-      <w:proofErr w:type="spellStart"/>
-      <w:r>
-        <w:rPr>
-          <w:lang w:val="en-US"/>
-        </w:rPr>
-        <w:t>reasoning.effort</w:t>
-      </w:r>
-      <w:proofErr w:type="spellEnd"/>
-      <w:proofErr w:type="gramEnd"/>
-      <w:r>
-        <w:rPr>
-          <w:lang w:val="en-US"/>
-        </w:rPr>
-        <w:t xml:space="preserve"> = minimal}. The full set of parameters and prompts are documented in the \</w:t>
-      </w:r>
-      <w:proofErr w:type="spellStart"/>
-      <w:r>
-        <w:rPr>
-          <w:lang w:val="en-US"/>
-        </w:rPr>
-        <w:t>texttt</w:t>
-      </w:r>
-      <w:proofErr w:type="spellEnd"/>
-      <w:r>
-        <w:rPr>
-          <w:lang w:val="en-US"/>
-        </w:rPr>
         <w:t>{config.py} file in the repository.</w:t>
       </w:r>
     </w:p>
@@ -4031,7 +3826,13 @@
         <w:rPr>
           <w:lang w:val="en-US"/>
         </w:rPr>
-        <w:t>/url{https://www.github.com/Delta4AI/LLMTextSummarizationBenchmark}.</w:t>
+        <w:t>\</w:t>
+      </w:r>
+      <w:r>
+        <w:rPr>
+          <w:lang w:val="en-US"/>
+        </w:rPr>
+        <w:t>url{https://www.github.com/Delta4AI/LLMTextSummarizationBenchmark}.</w:t>
       </w:r>
     </w:p>
     <w:p>

</xml_diff>